<commit_message>
World, vulkan changes, idk
</commit_message>
<xml_diff>
--- a/docs/file-sm.docx
+++ b/docs/file-sm.docx
@@ -11,6 +11,12 @@
       </w:r>
       <w:r>
         <w:t>t</w:t>
+      </w:r>
+      <w:r>
+        <w:t xml:space="preserve"> (Slin Model</w:t>
+      </w:r>
+      <w:r>
+        <w:t>)</w:t>
       </w:r>
     </w:p>
     <w:p>
@@ -734,21 +740,7 @@
                 <w:b/>
                 <w:bCs/>
               </w:rPr>
-              <w:t>32</w:t>
-            </w:r>
-            <w:r>
-              <w:rPr>
-                <w:b/>
-                <w:bCs/>
-              </w:rPr>
-              <w:t xml:space="preserve"> – </w:t>
-            </w:r>
-            <w:r>
-              <w:rPr>
-                <w:b/>
-                <w:bCs/>
-              </w:rPr>
-              <w:t>6</w:t>
+              <w:t>32 – 6</w:t>
             </w:r>
             <w:r>
               <w:rPr>
@@ -824,10 +816,7 @@
           </w:tcPr>
           <w:p>
             <w:r>
-              <w:t>Vertex:</w:t>
-            </w:r>
-            <w:r>
-              <w:t>1</w:t>
+              <w:t>Vertex:1</w:t>
             </w:r>
           </w:p>
           <w:p>
@@ -847,10 +836,7 @@
           </w:tcPr>
           <w:p>
             <w:r>
-              <w:t>Vertex:</w:t>
-            </w:r>
-            <w:r>
-              <w:t>2</w:t>
+              <w:t>Vertex:2</w:t>
             </w:r>
           </w:p>
           <w:p>
@@ -1067,10 +1053,7 @@
           </w:tcPr>
           <w:p>
             <w:r>
-              <w:t xml:space="preserve">Position </w:t>
-            </w:r>
-            <w:r>
-              <w:t>Y</w:t>
+              <w:t>Position Y</w:t>
             </w:r>
           </w:p>
           <w:p>
@@ -1085,10 +1068,7 @@
           </w:tcPr>
           <w:p>
             <w:r>
-              <w:t xml:space="preserve">Position </w:t>
-            </w:r>
-            <w:r>
-              <w:t>Z</w:t>
+              <w:t>Position Z</w:t>
             </w:r>
           </w:p>
           <w:p>
@@ -1103,10 +1083,7 @@
           </w:tcPr>
           <w:p>
             <w:r>
-              <w:t>Texture</w:t>
-            </w:r>
-            <w:r>
-              <w:t xml:space="preserve"> X</w:t>
+              <w:t>Texture X</w:t>
             </w:r>
           </w:p>
           <w:p>
@@ -1121,10 +1098,7 @@
           </w:tcPr>
           <w:p>
             <w:r>
-              <w:t xml:space="preserve">Texture </w:t>
-            </w:r>
-            <w:r>
-              <w:t>Y</w:t>
+              <w:t>Texture Y</w:t>
             </w:r>
           </w:p>
           <w:p>
@@ -1346,48 +1320,27 @@
                 <w:b/>
                 <w:bCs/>
               </w:rPr>
-              <w:t xml:space="preserve">0 – </w:t>
-            </w:r>
-            <w:r>
-              <w:rPr>
-                <w:b/>
-                <w:bCs/>
-              </w:rPr>
-              <w:t>3</w:t>
-            </w:r>
-          </w:p>
-        </w:tc>
-        <w:tc>
-          <w:tcPr>
-            <w:tcW w:w="0" w:type="auto"/>
-          </w:tcPr>
-          <w:p>
-            <w:pPr>
-              <w:rPr>
-                <w:b/>
-                <w:bCs/>
-              </w:rPr>
-            </w:pPr>
-            <w:r>
-              <w:rPr>
-                <w:b/>
-                <w:bCs/>
-              </w:rPr>
-              <w:t>4</w:t>
-            </w:r>
-            <w:r>
-              <w:rPr>
-                <w:b/>
-                <w:bCs/>
-              </w:rPr>
-              <w:t xml:space="preserve"> – </w:t>
-            </w:r>
-            <w:r>
-              <w:rPr>
-                <w:b/>
-                <w:bCs/>
-              </w:rPr>
-              <w:t>7</w:t>
+              <w:t>0 – 3</w:t>
+            </w:r>
+          </w:p>
+        </w:tc>
+        <w:tc>
+          <w:tcPr>
+            <w:tcW w:w="0" w:type="auto"/>
+          </w:tcPr>
+          <w:p>
+            <w:pPr>
+              <w:rPr>
+                <w:b/>
+                <w:bCs/>
+              </w:rPr>
+            </w:pPr>
+            <w:r>
+              <w:rPr>
+                <w:b/>
+                <w:bCs/>
+              </w:rPr>
+              <w:t>4 – 7</w:t>
             </w:r>
           </w:p>
         </w:tc>
@@ -1448,31 +1401,26 @@
           </w:tcPr>
           <w:p>
             <w:r>
+              <w:t>Index:1</w:t>
+            </w:r>
+          </w:p>
+          <w:p>
+            <w:r>
+              <w:t>uint32_t</w:t>
+            </w:r>
+          </w:p>
+        </w:tc>
+        <w:tc>
+          <w:tcPr>
+            <w:tcW w:w="0" w:type="auto"/>
+          </w:tcPr>
+          <w:p>
+            <w:r>
               <w:t>Index</w:t>
             </w:r>
             <w:r>
-              <w:t>:1</w:t>
-            </w:r>
-          </w:p>
-          <w:p>
-            <w:r>
-              <w:t>uint32_t</w:t>
-            </w:r>
-          </w:p>
-        </w:tc>
-        <w:tc>
-          <w:tcPr>
-            <w:tcW w:w="0" w:type="auto"/>
-          </w:tcPr>
-          <w:p>
-            <w:proofErr w:type="gramStart"/>
-            <w:r>
-              <w:t>Index</w:t>
-            </w:r>
-            <w:r>
               <w:t>:n</w:t>
             </w:r>
-            <w:proofErr w:type="gramEnd"/>
           </w:p>
           <w:p>
             <w:r>

</xml_diff>

<commit_message>
Multi textures, world changes, images, nicer movement controls
</commit_message>
<xml_diff>
--- a/docs/file-sm.docx
+++ b/docs/file-sm.docx
@@ -1,6 +1,6 @@
 
 <file path=word/document.xml><?xml version="1.0" encoding="utf-8"?>
-<w:document xmlns:wpc="http://schemas.microsoft.com/office/word/2010/wordprocessingCanvas" xmlns:cx="http://schemas.microsoft.com/office/drawing/2014/chartex" xmlns:cx1="http://schemas.microsoft.com/office/drawing/2015/9/8/chartex" xmlns:cx2="http://schemas.microsoft.com/office/drawing/2015/10/21/chartex" xmlns:cx3="http://schemas.microsoft.com/office/drawing/2016/5/9/chartex" xmlns:cx4="http://schemas.microsoft.com/office/drawing/2016/5/10/chartex" xmlns:cx5="http://schemas.microsoft.com/office/drawing/2016/5/11/chartex" xmlns:cx6="http://schemas.microsoft.com/office/drawing/2016/5/12/chartex" xmlns:cx7="http://schemas.microsoft.com/office/drawing/2016/5/13/chartex" xmlns:cx8="http://schemas.microsoft.com/office/drawing/2016/5/14/chartex" xmlns:mc="http://schemas.openxmlformats.org/markup-compatibility/2006" xmlns:aink="http://schemas.microsoft.com/office/drawing/2016/ink" xmlns:am3d="http://schemas.microsoft.com/office/drawing/2017/model3d" xmlns:o="urn:schemas-microsoft-com:office:office" xmlns:oel="http://schemas.microsoft.com/office/2019/extlst" xmlns:r="http://schemas.openxmlformats.org/officeDocument/2006/relationships" xmlns:m="http://schemas.openxmlformats.org/officeDocument/2006/math" xmlns:v="urn:schemas-microsoft-com:vml" xmlns:wp14="http://schemas.microsoft.com/office/word/2010/wordprocessingDrawing" xmlns:wp="http://schemas.openxmlformats.org/drawingml/2006/wordprocessingDrawing" xmlns:w10="urn:schemas-microsoft-com:office:word" xmlns:w="http://schemas.openxmlformats.org/wordprocessingml/2006/main" xmlns:w14="http://schemas.microsoft.com/office/word/2010/wordml" xmlns:w15="http://schemas.microsoft.com/office/word/2012/wordml" xmlns:w16cex="http://schemas.microsoft.com/office/word/2018/wordml/cex" xmlns:w16cid="http://schemas.microsoft.com/office/word/2016/wordml/cid" xmlns:w16="http://schemas.microsoft.com/office/word/2018/wordml" xmlns:w16sdtdh="http://schemas.microsoft.com/office/word/2020/wordml/sdtdatahash" xmlns:w16se="http://schemas.microsoft.com/office/word/2015/wordml/symex" xmlns:wpg="http://schemas.microsoft.com/office/word/2010/wordprocessingGroup" xmlns:wpi="http://schemas.microsoft.com/office/word/2010/wordprocessingInk" xmlns:wne="http://schemas.microsoft.com/office/word/2006/wordml" xmlns:wps="http://schemas.microsoft.com/office/word/2010/wordprocessingShape" mc:Ignorable="w14 w15 w16se w16cid w16 w16cex w16sdtdh wp14">
+<w:document xmlns:wpc="http://schemas.microsoft.com/office/word/2010/wordprocessingCanvas" xmlns:cx="http://schemas.microsoft.com/office/drawing/2014/chartex" xmlns:cx1="http://schemas.microsoft.com/office/drawing/2015/9/8/chartex" xmlns:cx2="http://schemas.microsoft.com/office/drawing/2015/10/21/chartex" xmlns:cx3="http://schemas.microsoft.com/office/drawing/2016/5/9/chartex" xmlns:cx4="http://schemas.microsoft.com/office/drawing/2016/5/10/chartex" xmlns:cx5="http://schemas.microsoft.com/office/drawing/2016/5/11/chartex" xmlns:cx6="http://schemas.microsoft.com/office/drawing/2016/5/12/chartex" xmlns:cx7="http://schemas.microsoft.com/office/drawing/2016/5/13/chartex" xmlns:cx8="http://schemas.microsoft.com/office/drawing/2016/5/14/chartex" xmlns:mc="http://schemas.openxmlformats.org/markup-compatibility/2006" xmlns:aink="http://schemas.microsoft.com/office/drawing/2016/ink" xmlns:am3d="http://schemas.microsoft.com/office/drawing/2017/model3d" xmlns:o="urn:schemas-microsoft-com:office:office" xmlns:oel="http://schemas.microsoft.com/office/2019/extlst" xmlns:r="http://schemas.openxmlformats.org/officeDocument/2006/relationships" xmlns:m="http://schemas.openxmlformats.org/officeDocument/2006/math" xmlns:v="urn:schemas-microsoft-com:vml" xmlns:wp14="http://schemas.microsoft.com/office/word/2010/wordprocessingDrawing" xmlns:wp="http://schemas.openxmlformats.org/drawingml/2006/wordprocessingDrawing" xmlns:w10="urn:schemas-microsoft-com:office:word" xmlns:w="http://schemas.openxmlformats.org/wordprocessingml/2006/main" xmlns:w14="http://schemas.microsoft.com/office/word/2010/wordml" xmlns:w15="http://schemas.microsoft.com/office/word/2012/wordml" xmlns:w16cex="http://schemas.microsoft.com/office/word/2018/wordml/cex" xmlns:w16cid="http://schemas.microsoft.com/office/word/2016/wordml/cid" xmlns:w16="http://schemas.microsoft.com/office/word/2018/wordml" xmlns:w16du="http://schemas.microsoft.com/office/word/2023/wordml/word16du" xmlns:w16sdtdh="http://schemas.microsoft.com/office/word/2020/wordml/sdtdatahash" xmlns:w16se="http://schemas.microsoft.com/office/word/2015/wordml/symex" xmlns:wpg="http://schemas.microsoft.com/office/word/2010/wordprocessingGroup" xmlns:wpi="http://schemas.microsoft.com/office/word/2010/wordprocessingInk" xmlns:wne="http://schemas.microsoft.com/office/word/2006/wordml" xmlns:wps="http://schemas.microsoft.com/office/word/2010/wordprocessingShape" mc:Ignorable="w14 w15 w16se w16cid w16 w16cex w16sdtdh wp14">
   <w:body>
     <w:p>
       <w:pPr>
@@ -13,7 +13,15 @@
         <w:t>t</w:t>
       </w:r>
       <w:r>
-        <w:t xml:space="preserve"> (Slin Model</w:t>
+        <w:t xml:space="preserve"> (</w:t>
+      </w:r>
+      <w:proofErr w:type="spellStart"/>
+      <w:r>
+        <w:t>Slin</w:t>
+      </w:r>
+      <w:proofErr w:type="spellEnd"/>
+      <w:r>
+        <w:t xml:space="preserve"> Model</w:t>
       </w:r>
       <w:r>
         <w:t>)</w:t>
@@ -872,10 +880,11 @@
       <w:tblGrid>
         <w:gridCol w:w="852"/>
         <w:gridCol w:w="1096"/>
-        <w:gridCol w:w="1089"/>
-        <w:gridCol w:w="1211"/>
+        <w:gridCol w:w="1024"/>
+        <w:gridCol w:w="1212"/>
         <w:gridCol w:w="1134"/>
         <w:gridCol w:w="1134"/>
+        <w:gridCol w:w="1237"/>
       </w:tblGrid>
       <w:tr>
         <w:tc>
@@ -940,7 +949,7 @@
         </w:tc>
         <w:tc>
           <w:tcPr>
-            <w:tcW w:w="1211" w:type="dxa"/>
+            <w:tcW w:w="1212" w:type="dxa"/>
           </w:tcPr>
           <w:p>
             <w:pPr>
@@ -995,6 +1004,20 @@
                 <w:bCs/>
               </w:rPr>
               <w:t>16 – 19</w:t>
+            </w:r>
+          </w:p>
+        </w:tc>
+        <w:tc>
+          <w:tcPr>
+            <w:tcW w:w="1172" w:type="dxa"/>
+          </w:tcPr>
+          <w:p>
+            <w:r>
+              <w:rPr>
+                <w:b/>
+                <w:bCs/>
+              </w:rPr>
+              <w:t>20 – 23</w:t>
             </w:r>
           </w:p>
         </w:tc>
@@ -1064,7 +1087,7 @@
         </w:tc>
         <w:tc>
           <w:tcPr>
-            <w:tcW w:w="1211" w:type="dxa"/>
+            <w:tcW w:w="1212" w:type="dxa"/>
           </w:tcPr>
           <w:p>
             <w:r>
@@ -1083,7 +1106,7 @@
           </w:tcPr>
           <w:p>
             <w:r>
-              <w:t>Texture X</w:t>
+              <w:t>Normal X</w:t>
             </w:r>
           </w:p>
           <w:p>
@@ -1098,7 +1121,25 @@
           </w:tcPr>
           <w:p>
             <w:r>
-              <w:t>Texture Y</w:t>
+              <w:t>Normal Y</w:t>
+            </w:r>
+          </w:p>
+          <w:p>
+            <w:r>
+              <w:t>float</w:t>
+            </w:r>
+          </w:p>
+        </w:tc>
+        <w:tc>
+          <w:tcPr>
+            <w:tcW w:w="1172" w:type="dxa"/>
+          </w:tcPr>
+          <w:p>
+            <w:r>
+              <w:t xml:space="preserve">Normal </w:t>
+            </w:r>
+            <w:r>
+              <w:t>Z</w:t>
             </w:r>
           </w:p>
           <w:p>
@@ -1110,8 +1151,8 @@
       </w:tr>
       <w:tr>
         <w:trPr>
-          <w:gridAfter w:val="2"/>
-          <w:wAfter w:w="2268" w:type="dxa"/>
+          <w:gridAfter w:val="4"/>
+          <w:wAfter w:w="4717" w:type="dxa"/>
         </w:trPr>
         <w:tc>
           <w:tcPr>
@@ -1149,13 +1190,13 @@
                 <w:b/>
                 <w:bCs/>
               </w:rPr>
-              <w:t>20 – 23</w:t>
-            </w:r>
-          </w:p>
-        </w:tc>
-        <w:tc>
-          <w:tcPr>
-            <w:tcW w:w="0" w:type="auto"/>
+              <w:t>24 – 27</w:t>
+            </w:r>
+          </w:p>
+        </w:tc>
+        <w:tc>
+          <w:tcPr>
+            <w:tcW w:w="1024" w:type="dxa"/>
             <w:tcBorders>
               <w:top w:val="double" w:sz="4" w:space="0" w:color="auto"/>
             </w:tcBorders>
@@ -1172,29 +1213,6 @@
                 <w:b/>
                 <w:bCs/>
               </w:rPr>
-              <w:t>24 – 27</w:t>
-            </w:r>
-          </w:p>
-        </w:tc>
-        <w:tc>
-          <w:tcPr>
-            <w:tcW w:w="0" w:type="auto"/>
-            <w:tcBorders>
-              <w:top w:val="double" w:sz="4" w:space="0" w:color="auto"/>
-            </w:tcBorders>
-          </w:tcPr>
-          <w:p>
-            <w:pPr>
-              <w:rPr>
-                <w:b/>
-                <w:bCs/>
-              </w:rPr>
-            </w:pPr>
-            <w:r>
-              <w:rPr>
-                <w:b/>
-                <w:bCs/>
-              </w:rPr>
               <w:t>28 – 31</w:t>
             </w:r>
           </w:p>
@@ -1202,8 +1220,8 @@
       </w:tr>
       <w:tr>
         <w:trPr>
-          <w:gridAfter w:val="2"/>
-          <w:wAfter w:w="2268" w:type="dxa"/>
+          <w:gridAfter w:val="4"/>
+          <w:wAfter w:w="4717" w:type="dxa"/>
         </w:trPr>
         <w:tc>
           <w:tcPr>
@@ -1225,7 +1243,13 @@
           </w:tcPr>
           <w:p>
             <w:r>
-              <w:t>Normal X</w:t>
+              <w:t>Texture</w:t>
+            </w:r>
+            <w:r>
+              <w:t xml:space="preserve"> </w:t>
+            </w:r>
+            <w:r>
+              <w:t>X</w:t>
             </w:r>
           </w:p>
           <w:p>
@@ -1236,26 +1260,14 @@
         </w:tc>
         <w:tc>
           <w:tcPr>
-            <w:tcW w:w="0" w:type="auto"/>
-          </w:tcPr>
-          <w:p>
-            <w:r>
-              <w:t>Normal Y</w:t>
-            </w:r>
-          </w:p>
-          <w:p>
-            <w:r>
-              <w:t>float</w:t>
-            </w:r>
-          </w:p>
-        </w:tc>
-        <w:tc>
-          <w:tcPr>
-            <w:tcW w:w="0" w:type="auto"/>
-          </w:tcPr>
-          <w:p>
-            <w:r>
-              <w:t>Normal Z</w:t>
+            <w:tcW w:w="1024" w:type="dxa"/>
+          </w:tcPr>
+          <w:p>
+            <w:r>
+              <w:t xml:space="preserve">Texture </w:t>
+            </w:r>
+            <w:r>
+              <w:t>Y</w:t>
             </w:r>
           </w:p>
           <w:p>
@@ -1415,12 +1427,16 @@
             <w:tcW w:w="0" w:type="auto"/>
           </w:tcPr>
           <w:p>
+            <w:proofErr w:type="spellStart"/>
+            <w:proofErr w:type="gramStart"/>
             <w:r>
               <w:t>Index</w:t>
             </w:r>
             <w:r>
               <w:t>:n</w:t>
             </w:r>
+            <w:proofErr w:type="spellEnd"/>
+            <w:proofErr w:type="gramEnd"/>
           </w:p>
           <w:p>
             <w:r>
@@ -1442,7 +1458,7 @@
 </file>
 
 <file path=word/numbering.xml><?xml version="1.0" encoding="utf-8"?>
-<w:numbering xmlns:wpc="http://schemas.microsoft.com/office/word/2010/wordprocessingCanvas" xmlns:cx="http://schemas.microsoft.com/office/drawing/2014/chartex" xmlns:cx1="http://schemas.microsoft.com/office/drawing/2015/9/8/chartex" xmlns:cx2="http://schemas.microsoft.com/office/drawing/2015/10/21/chartex" xmlns:cx3="http://schemas.microsoft.com/office/drawing/2016/5/9/chartex" xmlns:cx4="http://schemas.microsoft.com/office/drawing/2016/5/10/chartex" xmlns:cx5="http://schemas.microsoft.com/office/drawing/2016/5/11/chartex" xmlns:cx6="http://schemas.microsoft.com/office/drawing/2016/5/12/chartex" xmlns:cx7="http://schemas.microsoft.com/office/drawing/2016/5/13/chartex" xmlns:cx8="http://schemas.microsoft.com/office/drawing/2016/5/14/chartex" xmlns:mc="http://schemas.openxmlformats.org/markup-compatibility/2006" xmlns:aink="http://schemas.microsoft.com/office/drawing/2016/ink" xmlns:am3d="http://schemas.microsoft.com/office/drawing/2017/model3d" xmlns:o="urn:schemas-microsoft-com:office:office" xmlns:oel="http://schemas.microsoft.com/office/2019/extlst" xmlns:r="http://schemas.openxmlformats.org/officeDocument/2006/relationships" xmlns:m="http://schemas.openxmlformats.org/officeDocument/2006/math" xmlns:v="urn:schemas-microsoft-com:vml" xmlns:wp14="http://schemas.microsoft.com/office/word/2010/wordprocessingDrawing" xmlns:wp="http://schemas.openxmlformats.org/drawingml/2006/wordprocessingDrawing" xmlns:w10="urn:schemas-microsoft-com:office:word" xmlns:w="http://schemas.openxmlformats.org/wordprocessingml/2006/main" xmlns:w14="http://schemas.microsoft.com/office/word/2010/wordml" xmlns:w15="http://schemas.microsoft.com/office/word/2012/wordml" xmlns:w16cex="http://schemas.microsoft.com/office/word/2018/wordml/cex" xmlns:w16cid="http://schemas.microsoft.com/office/word/2016/wordml/cid" xmlns:w16="http://schemas.microsoft.com/office/word/2018/wordml" xmlns:w16sdtdh="http://schemas.microsoft.com/office/word/2020/wordml/sdtdatahash" xmlns:w16se="http://schemas.microsoft.com/office/word/2015/wordml/symex" xmlns:wpg="http://schemas.microsoft.com/office/word/2010/wordprocessingGroup" xmlns:wpi="http://schemas.microsoft.com/office/word/2010/wordprocessingInk" xmlns:wne="http://schemas.microsoft.com/office/word/2006/wordml" xmlns:wps="http://schemas.microsoft.com/office/word/2010/wordprocessingShape" mc:Ignorable="w14 w15 w16se w16cid w16 w16cex w16sdtdh wp14">
+<w:numbering xmlns:wpc="http://schemas.microsoft.com/office/word/2010/wordprocessingCanvas" xmlns:cx="http://schemas.microsoft.com/office/drawing/2014/chartex" xmlns:cx1="http://schemas.microsoft.com/office/drawing/2015/9/8/chartex" xmlns:cx2="http://schemas.microsoft.com/office/drawing/2015/10/21/chartex" xmlns:cx3="http://schemas.microsoft.com/office/drawing/2016/5/9/chartex" xmlns:cx4="http://schemas.microsoft.com/office/drawing/2016/5/10/chartex" xmlns:cx5="http://schemas.microsoft.com/office/drawing/2016/5/11/chartex" xmlns:cx6="http://schemas.microsoft.com/office/drawing/2016/5/12/chartex" xmlns:cx7="http://schemas.microsoft.com/office/drawing/2016/5/13/chartex" xmlns:cx8="http://schemas.microsoft.com/office/drawing/2016/5/14/chartex" xmlns:mc="http://schemas.openxmlformats.org/markup-compatibility/2006" xmlns:aink="http://schemas.microsoft.com/office/drawing/2016/ink" xmlns:am3d="http://schemas.microsoft.com/office/drawing/2017/model3d" xmlns:o="urn:schemas-microsoft-com:office:office" xmlns:oel="http://schemas.microsoft.com/office/2019/extlst" xmlns:r="http://schemas.openxmlformats.org/officeDocument/2006/relationships" xmlns:m="http://schemas.openxmlformats.org/officeDocument/2006/math" xmlns:v="urn:schemas-microsoft-com:vml" xmlns:wp14="http://schemas.microsoft.com/office/word/2010/wordprocessingDrawing" xmlns:wp="http://schemas.openxmlformats.org/drawingml/2006/wordprocessingDrawing" xmlns:w10="urn:schemas-microsoft-com:office:word" xmlns:w="http://schemas.openxmlformats.org/wordprocessingml/2006/main" xmlns:w14="http://schemas.microsoft.com/office/word/2010/wordml" xmlns:w15="http://schemas.microsoft.com/office/word/2012/wordml" xmlns:w16cex="http://schemas.microsoft.com/office/word/2018/wordml/cex" xmlns:w16cid="http://schemas.microsoft.com/office/word/2016/wordml/cid" xmlns:w16="http://schemas.microsoft.com/office/word/2018/wordml" xmlns:w16du="http://schemas.microsoft.com/office/word/2023/wordml/word16du" xmlns:w16sdtdh="http://schemas.microsoft.com/office/word/2020/wordml/sdtdatahash" xmlns:w16se="http://schemas.microsoft.com/office/word/2015/wordml/symex" xmlns:wpg="http://schemas.microsoft.com/office/word/2010/wordprocessingGroup" xmlns:wpi="http://schemas.microsoft.com/office/word/2010/wordprocessingInk" xmlns:wne="http://schemas.microsoft.com/office/word/2006/wordml" xmlns:wps="http://schemas.microsoft.com/office/word/2010/wordprocessingShape" mc:Ignorable="w14 w15 w16se w16cid w16 w16cex w16sdtdh wp14">
   <w:abstractNum w:abstractNumId="0" w15:restartNumberingAfterBreak="0">
     <w:nsid w:val="49626C92"/>
     <w:multiLevelType w:val="hybridMultilevel"/>

</xml_diff>